<commit_message>
Minutes and Wind Tunnel Testing
</commit_message>
<xml_diff>
--- a/Admin/Agendas/Agenda_Meeting_1.docx
+++ b/Admin/Agendas/Agenda_Meeting_1.docx
@@ -1,6 +1,6 @@
 
 <file path=word/document.xml><?xml version="1.0" encoding="utf-8"?>
-<w:document xmlns:wpc="http://schemas.microsoft.com/office/word/2010/wordprocessingCanvas" xmlns:mc="http://schemas.openxmlformats.org/markup-compatibility/2006" xmlns:o="urn:schemas-microsoft-com:office:office" xmlns:r="http://schemas.openxmlformats.org/officeDocument/2006/relationships" xmlns:m="http://schemas.openxmlformats.org/officeDocument/2006/math" xmlns:v="urn:schemas-microsoft-com:vml" xmlns:wp14="http://schemas.microsoft.com/office/word/2010/wordprocessingDrawing" xmlns:wp="http://schemas.openxmlformats.org/drawingml/2006/wordprocessingDrawing" xmlns:w10="urn:schemas-microsoft-com:office:word" xmlns:w="http://schemas.openxmlformats.org/wordprocessingml/2006/main" xmlns:w14="http://schemas.microsoft.com/office/word/2010/wordml" xmlns:w15="http://schemas.microsoft.com/office/word/2012/wordml" xmlns:wpg="http://schemas.microsoft.com/office/word/2010/wordprocessingGroup" xmlns:wpi="http://schemas.microsoft.com/office/word/2010/wordprocessingInk" xmlns:wne="http://schemas.microsoft.com/office/word/2006/wordml" xmlns:wps="http://schemas.microsoft.com/office/word/2010/wordprocessingShape" mc:Ignorable="w14 w15 wp14">
+<w:document xmlns:wpc="http://schemas.microsoft.com/office/word/2010/wordprocessingCanvas" xmlns:cx="http://schemas.microsoft.com/office/drawing/2014/chartex" xmlns:cx1="http://schemas.microsoft.com/office/drawing/2015/9/8/chartex" xmlns:mc="http://schemas.openxmlformats.org/markup-compatibility/2006" xmlns:o="urn:schemas-microsoft-com:office:office" xmlns:r="http://schemas.openxmlformats.org/officeDocument/2006/relationships" xmlns:m="http://schemas.openxmlformats.org/officeDocument/2006/math" xmlns:v="urn:schemas-microsoft-com:vml" xmlns:wp14="http://schemas.microsoft.com/office/word/2010/wordprocessingDrawing" xmlns:wp="http://schemas.openxmlformats.org/drawingml/2006/wordprocessingDrawing" xmlns:w10="urn:schemas-microsoft-com:office:word" xmlns:w="http://schemas.openxmlformats.org/wordprocessingml/2006/main" xmlns:w14="http://schemas.microsoft.com/office/word/2010/wordml" xmlns:w15="http://schemas.microsoft.com/office/word/2012/wordml" xmlns:w16se="http://schemas.microsoft.com/office/word/2015/wordml/symex" xmlns:wpg="http://schemas.microsoft.com/office/word/2010/wordprocessingGroup" xmlns:wpi="http://schemas.microsoft.com/office/word/2010/wordprocessingInk" xmlns:wne="http://schemas.microsoft.com/office/word/2006/wordml" xmlns:wps="http://schemas.microsoft.com/office/word/2010/wordprocessingShape" mc:Ignorable="w14 w15 w16se wp14">
   <w:body>
     <w:p>
       <w:pPr>
@@ -10,7 +10,7 @@
           <w:rFonts w:ascii="Arial" w:hAnsi="Arial" w:cs="Arial"/>
           <w:b/>
           <w:noProof/>
-          <w:sz w:val="32"/>
+          <w:sz w:val="28"/>
           <w:szCs w:val="32"/>
         </w:rPr>
       </w:pPr>
@@ -19,14 +19,14 @@
           <w:rFonts w:ascii="Arial" w:hAnsi="Arial" w:cs="Arial"/>
           <w:b/>
           <w:noProof/>
-          <w:sz w:val="32"/>
+          <w:sz w:val="28"/>
           <w:szCs w:val="32"/>
-          <w:lang w:eastAsia="en-US"/>
+          <w:lang w:val="en-NZ" w:eastAsia="en-NZ"/>
         </w:rPr>
         <mc:AlternateContent>
           <mc:Choice Requires="wps">
             <w:drawing>
-              <wp:anchor distT="0" distB="0" distL="114300" distR="114300" simplePos="0" relativeHeight="251657728" behindDoc="0" locked="0" layoutInCell="1" allowOverlap="1" wp14:anchorId="36AF9FA6" wp14:editId="0A8C6C37">
+              <wp:anchor distT="0" distB="0" distL="114300" distR="114300" simplePos="0" relativeHeight="251657728" behindDoc="0" locked="0" layoutInCell="1" allowOverlap="1" wp14:anchorId="6D0D4CDD" wp14:editId="324ABE16">
                 <wp:simplePos x="0" y="0"/>
                 <wp:positionH relativeFrom="column">
                   <wp:posOffset>4554855</wp:posOffset>
@@ -62,8 +62,8 @@
                           <a:noFill/>
                         </a:ln>
                         <a:extLst>
-                          <a:ext uri="{91240B29-F687-4f45-9708-019B960494DF}">
-                            <a14:hiddenLine xmlns:a14="http://schemas.microsoft.com/office/drawing/2010/main" xmlns:w="http://schemas.openxmlformats.org/wordprocessingml/2006/main" xmlns:w10="urn:schemas-microsoft-com:office:word" xmlns:v="urn:schemas-microsoft-com:vml" xmlns:o="urn:schemas-microsoft-com:office:office" xmlns:mv="urn:schemas-microsoft-com:mac:vml" xmlns:mo="http://schemas.microsoft.com/office/mac/office/2008/main" xmlns="" w="9525">
+                          <a:ext uri="{91240B29-F687-4F45-9708-019B960494DF}">
+                            <a14:hiddenLine xmlns:a14="http://schemas.microsoft.com/office/drawing/2010/main" w="9525">
                               <a:solidFill>
                                 <a:srgbClr val="000000"/>
                               </a:solidFill>
@@ -80,10 +80,10 @@
                             <w:r>
                               <w:rPr>
                                 <w:noProof/>
-                                <w:lang w:val="en-US" w:eastAsia="en-US"/>
+                                <w:lang w:val="en-NZ" w:eastAsia="en-NZ"/>
                               </w:rPr>
                               <w:drawing>
-                                <wp:inline distT="0" distB="0" distL="0" distR="0" wp14:anchorId="3E79B094" wp14:editId="5D77E65F">
+                                <wp:inline distT="0" distB="0" distL="0" distR="0" wp14:anchorId="4870342A" wp14:editId="138E13D1">
                                   <wp:extent cx="1447800" cy="1244600"/>
                                   <wp:effectExtent l="0" t="0" r="0" b="0"/>
                                   <wp:docPr id="2" name="Picture 2" descr="logo"/>
@@ -151,21 +151,21 @@
           </mc:Choice>
           <mc:Fallback>
             <w:pict>
-              <v:shapetype w14:anchorId="36AF9FA6" id="_x0000_t202" coordsize="21600,21600" o:spt="202" path="m,l,21600r21600,l21600,xe">
+              <v:shapetype w14:anchorId="6D0D4CDD" id="_x0000_t202" coordsize="21600,21600" o:spt="202" path="m,l,21600r21600,l21600,xe">
                 <v:stroke joinstyle="miter"/>
                 <v:path gradientshapeok="t" o:connecttype="rect"/>
               </v:shapetype>
-              <v:shape id="Text Box 14" o:spid="_x0000_s1026" type="#_x0000_t202" style="position:absolute;margin-left:358.65pt;margin-top:-17.45pt;width:135pt;height:99pt;z-index:251657728;visibility:visible;mso-wrap-style:square;mso-width-percent:0;mso-height-percent:0;mso-wrap-distance-left:9pt;mso-wrap-distance-top:0;mso-wrap-distance-right:9pt;mso-wrap-distance-bottom:0;mso-position-horizontal:absolute;mso-position-horizontal-relative:text;mso-position-vertical:absolute;mso-position-vertical-relative:text;mso-width-percent:0;mso-height-percent:0;mso-width-relative:page;mso-height-relative:page;v-text-anchor:top" o:gfxdata="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" stroked="f">
+              <v:shape id="Text Box 14" o:spid="_x0000_s1026" type="#_x0000_t202" style="position:absolute;margin-left:358.65pt;margin-top:-17.45pt;width:135pt;height:99pt;z-index:251657728;visibility:visible;mso-wrap-style:square;mso-width-percent:0;mso-height-percent:0;mso-wrap-distance-left:9pt;mso-wrap-distance-top:0;mso-wrap-distance-right:9pt;mso-wrap-distance-bottom:0;mso-position-horizontal:absolute;mso-position-horizontal-relative:text;mso-position-vertical:absolute;mso-position-vertical-relative:text;mso-width-percent:0;mso-height-percent:0;mso-width-relative:page;mso-height-relative:page;v-text-anchor:top" o:gfxdata="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" stroked="f">
                 <v:textbox>
                   <w:txbxContent>
                     <w:p>
                       <w:r>
                         <w:rPr>
                           <w:noProof/>
-                          <w:lang w:val="en-US" w:eastAsia="en-US"/>
+                          <w:lang w:val="en-NZ" w:eastAsia="en-NZ"/>
                         </w:rPr>
                         <w:drawing>
-                          <wp:inline distT="0" distB="0" distL="0" distR="0" wp14:anchorId="3E79B094" wp14:editId="5D77E65F">
+                          <wp:inline distT="0" distB="0" distL="0" distR="0" wp14:anchorId="4870342A" wp14:editId="138E13D1">
                             <wp:extent cx="1447800" cy="1244600"/>
                             <wp:effectExtent l="0" t="0" r="0" b="0"/>
                             <wp:docPr id="2" name="Picture 2" descr="logo"/>
@@ -229,7 +229,6 @@
         <w:rPr>
           <w:rFonts w:ascii="Verdana" w:hAnsi="Verdana" w:cs="Arial"/>
           <w:noProof/>
-          <w:sz w:val="28"/>
           <w:szCs w:val="28"/>
         </w:rPr>
       </w:pPr>
@@ -237,7 +236,6 @@
         <w:rPr>
           <w:rFonts w:ascii="Verdana" w:hAnsi="Verdana" w:cs="Arial"/>
           <w:noProof/>
-          <w:sz w:val="28"/>
           <w:szCs w:val="28"/>
         </w:rPr>
         <w:t xml:space="preserve">Department of </w:t>
@@ -246,7 +244,6 @@
         <w:rPr>
           <w:rFonts w:ascii="Verdana" w:hAnsi="Verdana" w:cs="Arial"/>
           <w:noProof/>
-          <w:sz w:val="28"/>
           <w:szCs w:val="28"/>
         </w:rPr>
         <w:t>Electrical &amp; Computer Engineering</w:t>
@@ -259,7 +256,6 @@
         <w:rPr>
           <w:rFonts w:ascii="Verdana" w:hAnsi="Verdana" w:cs="Arial"/>
           <w:noProof/>
-          <w:sz w:val="28"/>
           <w:szCs w:val="28"/>
         </w:rPr>
       </w:pPr>
@@ -267,7 +263,6 @@
         <w:rPr>
           <w:rFonts w:ascii="Verdana" w:hAnsi="Verdana" w:cs="Arial"/>
           <w:noProof/>
-          <w:sz w:val="28"/>
           <w:szCs w:val="28"/>
         </w:rPr>
         <w:t>Airborne Sampling/Sensing of Distal Volcanic Ash</w:t>
@@ -280,7 +275,6 @@
         <w:rPr>
           <w:rFonts w:ascii="Verdana" w:hAnsi="Verdana" w:cs="Arial"/>
           <w:noProof/>
-          <w:sz w:val="28"/>
           <w:szCs w:val="28"/>
         </w:rPr>
       </w:pPr>
@@ -288,7 +282,6 @@
         <w:rPr>
           <w:rFonts w:ascii="Verdana" w:hAnsi="Verdana" w:cs="Arial"/>
           <w:noProof/>
-          <w:sz w:val="28"/>
           <w:szCs w:val="28"/>
         </w:rPr>
         <w:t>Project Group Meeting #</w:t>
@@ -297,25 +290,26 @@
         <w:rPr>
           <w:rFonts w:ascii="Verdana" w:hAnsi="Verdana" w:cs="Arial"/>
           <w:noProof/>
-          <w:sz w:val="28"/>
           <w:szCs w:val="28"/>
         </w:rPr>
-        <w:t>9</w:t>
+        <w:t>2</w:t>
       </w:r>
     </w:p>
     <w:p>
       <w:pPr>
         <w:rPr>
           <w:rFonts w:ascii="Verdana" w:hAnsi="Verdana" w:cs="Arial"/>
+          <w:sz w:val="20"/>
           <w:szCs w:val="24"/>
         </w:rPr>
       </w:pPr>
       <w:r>
         <w:rPr>
           <w:rFonts w:ascii="Verdana" w:hAnsi="Verdana" w:cs="Arial"/>
+          <w:sz w:val="20"/>
           <w:szCs w:val="24"/>
         </w:rPr>
-        <w:pict w14:anchorId="48202357">
+        <w:pict>
           <v:rect id="_x0000_i1025" style="width:481.55pt;height:3pt" o:hralign="center" o:hrstd="t" o:hrnoshade="t" o:hr="t" fillcolor="black" stroked="f"/>
         </w:pict>
       </w:r>
@@ -324,21 +318,21 @@
       <w:pPr>
         <w:rPr>
           <w:rFonts w:ascii="Verdana" w:hAnsi="Verdana"/>
-          <w:sz w:val="36"/>
-        </w:rPr>
-      </w:pPr>
-    </w:p>
-    <w:p>
-      <w:pPr>
-        <w:rPr>
-          <w:rFonts w:ascii="Verdana" w:hAnsi="Verdana"/>
-          <w:sz w:val="36"/>
-        </w:rPr>
-      </w:pPr>
-      <w:r>
-        <w:rPr>
-          <w:rFonts w:ascii="Verdana" w:hAnsi="Verdana"/>
-          <w:sz w:val="36"/>
+          <w:sz w:val="32"/>
+        </w:rPr>
+      </w:pPr>
+    </w:p>
+    <w:p>
+      <w:pPr>
+        <w:rPr>
+          <w:rFonts w:ascii="Verdana" w:hAnsi="Verdana"/>
+          <w:sz w:val="32"/>
+        </w:rPr>
+      </w:pPr>
+      <w:r>
+        <w:rPr>
+          <w:rFonts w:ascii="Verdana" w:hAnsi="Verdana"/>
+          <w:sz w:val="32"/>
         </w:rPr>
         <w:t>Agenda</w:t>
       </w:r>
@@ -347,6 +341,7 @@
       <w:pPr>
         <w:rPr>
           <w:rFonts w:ascii="Verdana" w:hAnsi="Verdana"/>
+          <w:sz w:val="20"/>
           <w:szCs w:val="24"/>
         </w:rPr>
       </w:pPr>
@@ -355,6 +350,7 @@
       <w:pPr>
         <w:rPr>
           <w:rFonts w:ascii="Verdana" w:hAnsi="Verdana"/>
+          <w:sz w:val="20"/>
           <w:szCs w:val="24"/>
         </w:rPr>
       </w:pPr>
@@ -363,53 +359,69 @@
       <w:pPr>
         <w:rPr>
           <w:rFonts w:ascii="Verdana" w:hAnsi="Verdana"/>
-        </w:rPr>
-      </w:pPr>
-      <w:r>
-        <w:rPr>
-          <w:rFonts w:ascii="Verdana" w:hAnsi="Verdana"/>
+          <w:sz w:val="20"/>
+        </w:rPr>
+      </w:pPr>
+      <w:r>
+        <w:rPr>
+          <w:rFonts w:ascii="Verdana" w:hAnsi="Verdana"/>
+          <w:sz w:val="20"/>
         </w:rPr>
         <w:t>Date:</w:t>
       </w:r>
       <w:r>
         <w:rPr>
           <w:rFonts w:ascii="Verdana" w:hAnsi="Verdana"/>
+          <w:sz w:val="20"/>
         </w:rPr>
         <w:tab/>
       </w:r>
       <w:r>
         <w:rPr>
           <w:rFonts w:ascii="Verdana" w:hAnsi="Verdana"/>
+          <w:sz w:val="20"/>
         </w:rPr>
         <w:tab/>
       </w:r>
       <w:r>
         <w:rPr>
           <w:rFonts w:ascii="Verdana" w:hAnsi="Verdana"/>
+          <w:sz w:val="20"/>
         </w:rPr>
         <w:t>Friday</w:t>
       </w:r>
       <w:r>
         <w:rPr>
           <w:rFonts w:ascii="Verdana" w:hAnsi="Verdana"/>
+          <w:sz w:val="20"/>
         </w:rPr>
         <w:t xml:space="preserve"> </w:t>
       </w:r>
       <w:r>
         <w:rPr>
           <w:rFonts w:ascii="Verdana" w:hAnsi="Verdana"/>
-        </w:rPr>
-        <w:t>May 27</w:t>
-      </w:r>
-      <w:r>
-        <w:rPr>
-          <w:rFonts w:ascii="Verdana" w:hAnsi="Verdana"/>
+          <w:sz w:val="20"/>
+        </w:rPr>
+        <w:t>March</w:t>
+      </w:r>
+      <w:r>
+        <w:rPr>
+          <w:rFonts w:ascii="Verdana" w:hAnsi="Verdana"/>
+          <w:sz w:val="20"/>
+        </w:rPr>
+        <w:t xml:space="preserve"> 18</w:t>
+      </w:r>
+      <w:r>
+        <w:rPr>
+          <w:rFonts w:ascii="Verdana" w:hAnsi="Verdana"/>
+          <w:sz w:val="20"/>
         </w:rPr>
         <w:t>th 201</w:t>
       </w:r>
       <w:r>
         <w:rPr>
           <w:rFonts w:ascii="Verdana" w:hAnsi="Verdana"/>
+          <w:sz w:val="20"/>
         </w:rPr>
         <w:t>6</w:t>
       </w:r>
@@ -418,29 +430,34 @@
       <w:pPr>
         <w:rPr>
           <w:rFonts w:ascii="Verdana" w:hAnsi="Verdana"/>
-        </w:rPr>
-      </w:pPr>
-      <w:r>
-        <w:rPr>
-          <w:rFonts w:ascii="Verdana" w:hAnsi="Verdana"/>
-        </w:rPr>
-        <w:t>Time</w:t>
-      </w:r>
-      <w:r>
-        <w:rPr>
-          <w:rFonts w:ascii="Verdana" w:hAnsi="Verdana"/>
-        </w:rPr>
-        <w:t>:</w:t>
-      </w:r>
-      <w:r>
-        <w:rPr>
-          <w:rFonts w:ascii="Verdana" w:hAnsi="Verdana"/>
+          <w:sz w:val="20"/>
+        </w:rPr>
+      </w:pPr>
+      <w:r>
+        <w:rPr>
+          <w:rFonts w:ascii="Verdana" w:hAnsi="Verdana"/>
+          <w:sz w:val="20"/>
+        </w:rPr>
+        <w:t>Time:</w:t>
+      </w:r>
+      <w:r>
+        <w:rPr>
+          <w:rFonts w:ascii="Verdana" w:hAnsi="Verdana"/>
+          <w:sz w:val="20"/>
         </w:rPr>
         <w:tab/>
       </w:r>
       <w:r>
         <w:rPr>
           <w:rFonts w:ascii="Verdana" w:hAnsi="Verdana"/>
+          <w:sz w:val="20"/>
+        </w:rPr>
+        <w:tab/>
+      </w:r>
+      <w:r>
+        <w:rPr>
+          <w:rFonts w:ascii="Verdana" w:hAnsi="Verdana"/>
+          <w:sz w:val="20"/>
         </w:rPr>
         <w:t>3pm</w:t>
       </w:r>
@@ -449,95 +466,103 @@
       <w:pPr>
         <w:rPr>
           <w:rFonts w:ascii="Verdana" w:hAnsi="Verdana"/>
-        </w:rPr>
-      </w:pPr>
-      <w:r>
-        <w:rPr>
-          <w:rFonts w:ascii="Verdana" w:hAnsi="Verdana"/>
-        </w:rPr>
-        <w:t>Venue</w:t>
-      </w:r>
-      <w:r>
-        <w:rPr>
-          <w:rFonts w:ascii="Verdana" w:hAnsi="Verdana"/>
-        </w:rPr>
-        <w:t>:</w:t>
-      </w:r>
-      <w:r>
-        <w:rPr>
-          <w:rFonts w:ascii="Verdana" w:hAnsi="Verdana"/>
+          <w:sz w:val="20"/>
+        </w:rPr>
+      </w:pPr>
+      <w:r>
+        <w:rPr>
+          <w:rFonts w:ascii="Verdana" w:hAnsi="Verdana"/>
+          <w:sz w:val="20"/>
+        </w:rPr>
+        <w:t>Venue:</w:t>
+      </w:r>
+      <w:r>
+        <w:rPr>
+          <w:rFonts w:ascii="Verdana" w:hAnsi="Verdana"/>
+          <w:sz w:val="20"/>
         </w:rPr>
         <w:tab/>
       </w:r>
       <w:r>
         <w:rPr>
           <w:rFonts w:ascii="Verdana" w:hAnsi="Verdana"/>
-        </w:rPr>
-        <w:t>VH 457</w:t>
-      </w:r>
-    </w:p>
-    <w:p>
-      <w:pPr>
-        <w:rPr>
-          <w:rFonts w:ascii="Verdana" w:hAnsi="Verdana"/>
-        </w:rPr>
-      </w:pPr>
-      <w:r>
-        <w:rPr>
-          <w:rFonts w:ascii="Verdana" w:hAnsi="Verdana"/>
+          <w:sz w:val="20"/>
+        </w:rPr>
+        <w:t>VH 462</w:t>
+      </w:r>
+    </w:p>
+    <w:p>
+      <w:pPr>
+        <w:rPr>
+          <w:rFonts w:ascii="Verdana" w:hAnsi="Verdana"/>
+          <w:sz w:val="20"/>
+        </w:rPr>
+      </w:pPr>
+      <w:r>
+        <w:rPr>
+          <w:rFonts w:ascii="Verdana" w:hAnsi="Verdana"/>
+          <w:sz w:val="20"/>
         </w:rPr>
         <w:t>Chair:</w:t>
       </w:r>
       <w:r>
         <w:rPr>
           <w:rFonts w:ascii="Verdana" w:hAnsi="Verdana"/>
+          <w:sz w:val="20"/>
         </w:rPr>
         <w:tab/>
       </w:r>
       <w:r>
         <w:rPr>
           <w:rFonts w:ascii="Verdana" w:hAnsi="Verdana"/>
-        </w:rPr>
-        <w:t xml:space="preserve">Mike </w:t>
-      </w:r>
-      <w:proofErr w:type="spellStart"/>
-      <w:r>
-        <w:rPr>
-          <w:rFonts w:ascii="Verdana" w:hAnsi="Verdana"/>
-        </w:rPr>
-        <w:t>Shanaher</w:t>
-      </w:r>
-      <w:proofErr w:type="spellEnd"/>
-    </w:p>
-    <w:p>
-      <w:pPr>
-        <w:rPr>
-          <w:rFonts w:ascii="Verdana" w:hAnsi="Verdana"/>
-        </w:rPr>
-      </w:pPr>
-      <w:r>
-        <w:rPr>
-          <w:rFonts w:ascii="Verdana" w:hAnsi="Verdana"/>
+          <w:sz w:val="20"/>
+        </w:rPr>
+        <w:tab/>
+      </w:r>
+      <w:bookmarkStart w:id="0" w:name="_GoBack"/>
+      <w:bookmarkEnd w:id="0"/>
+      <w:r>
+        <w:rPr>
+          <w:rFonts w:ascii="Verdana" w:hAnsi="Verdana"/>
+          <w:sz w:val="20"/>
+        </w:rPr>
+        <w:t>Jamie Van de Laar</w:t>
+      </w:r>
+    </w:p>
+    <w:p>
+      <w:pPr>
+        <w:rPr>
+          <w:rFonts w:ascii="Verdana" w:hAnsi="Verdana"/>
+          <w:sz w:val="20"/>
+        </w:rPr>
+      </w:pPr>
+      <w:r>
+        <w:rPr>
+          <w:rFonts w:ascii="Verdana" w:hAnsi="Verdana"/>
+          <w:sz w:val="20"/>
         </w:rPr>
         <w:t>Secretary:</w:t>
       </w:r>
       <w:r>
         <w:rPr>
           <w:rFonts w:ascii="Verdana" w:hAnsi="Verdana"/>
+          <w:sz w:val="20"/>
         </w:rPr>
         <w:tab/>
       </w:r>
       <w:r>
         <w:rPr>
           <w:rFonts w:ascii="Verdana" w:hAnsi="Verdana"/>
-        </w:rPr>
-        <w:t>Parth Thakur</w:t>
-      </w:r>
-    </w:p>
-    <w:p>
-      <w:pPr>
-        <w:rPr>
-          <w:rFonts w:ascii="Verdana" w:hAnsi="Verdana"/>
+          <w:sz w:val="20"/>
+        </w:rPr>
+        <w:t>Mike Shanaher</w:t>
+      </w:r>
+    </w:p>
+    <w:p>
+      <w:pPr>
+        <w:rPr>
+          <w:rFonts w:ascii="Verdana" w:hAnsi="Verdana"/>
+          <w:sz w:val="20"/>
         </w:rPr>
       </w:pPr>
     </w:p>
@@ -546,23 +571,27 @@
         <w:spacing w:after="240"/>
         <w:rPr>
           <w:rFonts w:ascii="Verdana" w:hAnsi="Verdana"/>
-        </w:rPr>
-      </w:pPr>
-      <w:r>
-        <w:rPr>
-          <w:rFonts w:ascii="Verdana" w:hAnsi="Verdana"/>
+          <w:sz w:val="20"/>
+        </w:rPr>
+      </w:pPr>
+      <w:r>
+        <w:rPr>
+          <w:rFonts w:ascii="Verdana" w:hAnsi="Verdana"/>
+          <w:sz w:val="20"/>
         </w:rPr>
         <w:t>1.</w:t>
       </w:r>
       <w:r>
         <w:rPr>
           <w:rFonts w:ascii="Verdana" w:hAnsi="Verdana"/>
+          <w:sz w:val="20"/>
         </w:rPr>
         <w:tab/>
       </w:r>
       <w:r>
         <w:rPr>
           <w:rFonts w:ascii="Verdana" w:hAnsi="Verdana"/>
+          <w:sz w:val="20"/>
         </w:rPr>
         <w:t>Apologies</w:t>
       </w:r>
@@ -572,81 +601,29 @@
         <w:spacing w:after="240"/>
         <w:rPr>
           <w:rFonts w:ascii="Verdana" w:hAnsi="Verdana"/>
-        </w:rPr>
-      </w:pPr>
-      <w:r>
-        <w:rPr>
-          <w:rFonts w:ascii="Verdana" w:hAnsi="Verdana"/>
+          <w:sz w:val="20"/>
+        </w:rPr>
+      </w:pPr>
+      <w:r>
+        <w:rPr>
+          <w:rFonts w:ascii="Verdana" w:hAnsi="Verdana"/>
+          <w:sz w:val="20"/>
+        </w:rPr>
+        <w:t>2.</w:t>
+      </w:r>
+      <w:r>
+        <w:rPr>
+          <w:rFonts w:ascii="Verdana" w:hAnsi="Verdana"/>
+          <w:sz w:val="20"/>
         </w:rPr>
         <w:tab/>
-        <w:t>NIL</w:t>
-      </w:r>
-    </w:p>
-    <w:p>
-      <w:pPr>
-        <w:spacing w:after="240"/>
-        <w:rPr>
-          <w:rFonts w:ascii="Verdana" w:hAnsi="Verdana"/>
-        </w:rPr>
-      </w:pPr>
-      <w:r>
-        <w:rPr>
-          <w:rFonts w:ascii="Verdana" w:hAnsi="Verdana"/>
-        </w:rPr>
-        <w:t>2.</w:t>
-      </w:r>
-      <w:r>
-        <w:rPr>
-          <w:rFonts w:ascii="Verdana" w:hAnsi="Verdana"/>
-        </w:rPr>
-        <w:tab/>
-      </w:r>
-      <w:r>
-        <w:rPr>
-          <w:rFonts w:ascii="Verdana" w:hAnsi="Verdana"/>
-        </w:rPr>
-        <w:t>Minutes</w:t>
-      </w:r>
-    </w:p>
-    <w:p>
-      <w:pPr>
-        <w:spacing w:after="240"/>
-        <w:rPr>
-          <w:rFonts w:ascii="Verdana" w:hAnsi="Verdana"/>
-        </w:rPr>
-      </w:pPr>
-      <w:r>
-        <w:rPr>
-          <w:rFonts w:ascii="Verdana" w:hAnsi="Verdana"/>
-        </w:rPr>
-        <w:tab/>
-        <w:t>(Attached)</w:t>
-      </w:r>
-    </w:p>
-    <w:p>
-      <w:pPr>
-        <w:spacing w:after="240"/>
-        <w:rPr>
-          <w:rFonts w:ascii="Verdana" w:hAnsi="Verdana"/>
-        </w:rPr>
-      </w:pPr>
-      <w:r>
-        <w:rPr>
-          <w:rFonts w:ascii="Verdana" w:hAnsi="Verdana"/>
-        </w:rPr>
-        <w:t>3.</w:t>
-      </w:r>
-      <w:r>
-        <w:rPr>
-          <w:rFonts w:ascii="Verdana" w:hAnsi="Verdana"/>
-        </w:rPr>
-        <w:tab/>
-      </w:r>
-      <w:r>
-        <w:rPr>
-          <w:rFonts w:ascii="Verdana" w:hAnsi="Verdana"/>
-        </w:rPr>
-        <w:t>Matters arising</w:t>
+      </w:r>
+      <w:r>
+        <w:rPr>
+          <w:rFonts w:ascii="Verdana" w:hAnsi="Verdana"/>
+          <w:sz w:val="20"/>
+        </w:rPr>
+        <w:t>Main points from last meeting</w:t>
       </w:r>
     </w:p>
     <w:p>
@@ -654,51 +631,48 @@
         <w:pStyle w:val="ListParagraph"/>
         <w:numPr>
           <w:ilvl w:val="0"/>
-          <w:numId w:val="23"/>
+          <w:numId w:val="20"/>
         </w:numPr>
         <w:spacing w:after="240"/>
         <w:rPr>
           <w:rFonts w:ascii="Verdana" w:hAnsi="Verdana"/>
-        </w:rPr>
-      </w:pPr>
-      <w:r>
-        <w:rPr>
-          <w:rFonts w:ascii="Verdana" w:hAnsi="Verdana"/>
-        </w:rPr>
-        <w:t xml:space="preserve">OPC-N2 </w:t>
-      </w:r>
-      <w:proofErr w:type="spellStart"/>
-      <w:r>
-        <w:rPr>
-          <w:rFonts w:ascii="Verdana" w:hAnsi="Verdana"/>
-        </w:rPr>
-        <w:t>Alp</w:t>
-      </w:r>
-      <w:r>
-        <w:rPr>
-          <w:rFonts w:ascii="Verdana" w:hAnsi="Verdana"/>
-        </w:rPr>
-        <w:t>hasense</w:t>
-      </w:r>
-      <w:proofErr w:type="spellEnd"/>
+          <w:sz w:val="20"/>
+        </w:rPr>
+      </w:pPr>
+      <w:r>
+        <w:rPr>
+          <w:rFonts w:ascii="Verdana" w:hAnsi="Verdana"/>
+          <w:sz w:val="20"/>
+        </w:rPr>
+        <w:t>Military need to be able to determine VA conditions under which they can still fly.</w:t>
+      </w:r>
+      <w:r>
+        <w:rPr>
+          <w:rFonts w:ascii="Verdana" w:hAnsi="Verdana"/>
+          <w:sz w:val="20"/>
+        </w:rPr>
+        <w:t xml:space="preserve"> Investigate grey area for safe engine operation.</w:t>
+      </w:r>
     </w:p>
     <w:p>
       <w:pPr>
         <w:pStyle w:val="ListParagraph"/>
         <w:numPr>
           <w:ilvl w:val="0"/>
-          <w:numId w:val="23"/>
+          <w:numId w:val="20"/>
         </w:numPr>
         <w:spacing w:after="240"/>
         <w:rPr>
           <w:rFonts w:ascii="Verdana" w:hAnsi="Verdana"/>
-        </w:rPr>
-      </w:pPr>
-      <w:r>
-        <w:rPr>
-          <w:rFonts w:ascii="Verdana" w:hAnsi="Verdana"/>
-        </w:rPr>
-        <w:t>UAV fail-safe mechanism</w:t>
+          <w:sz w:val="20"/>
+        </w:rPr>
+      </w:pPr>
+      <w:r>
+        <w:rPr>
+          <w:rFonts w:ascii="Verdana" w:hAnsi="Verdana"/>
+          <w:sz w:val="20"/>
+        </w:rPr>
+        <w:t>Last meeting emphasis for us was on sensors being the first priority.</w:t>
       </w:r>
     </w:p>
     <w:p>
@@ -706,33 +680,20 @@
         <w:pStyle w:val="ListParagraph"/>
         <w:numPr>
           <w:ilvl w:val="0"/>
-          <w:numId w:val="23"/>
+          <w:numId w:val="20"/>
         </w:numPr>
         <w:spacing w:after="240"/>
         <w:rPr>
           <w:rFonts w:ascii="Verdana" w:hAnsi="Verdana"/>
-        </w:rPr>
-      </w:pPr>
-    </w:p>
-    <w:p>
-      <w:pPr>
-        <w:spacing w:after="240"/>
-        <w:rPr>
-          <w:rFonts w:ascii="Verdana" w:hAnsi="Verdana"/>
-        </w:rPr>
-      </w:pPr>
-      <w:r>
-        <w:rPr>
-          <w:rFonts w:ascii="Verdana" w:hAnsi="Verdana"/>
-        </w:rPr>
-        <w:t>4.</w:t>
-      </w:r>
-      <w:r>
-        <w:rPr>
-          <w:rFonts w:ascii="Verdana" w:hAnsi="Verdana"/>
-        </w:rPr>
-        <w:tab/>
-        <w:t>Correspondence</w:t>
+          <w:sz w:val="20"/>
+        </w:rPr>
+      </w:pPr>
+      <w:r>
+        <w:rPr>
+          <w:rFonts w:ascii="Verdana" w:hAnsi="Verdana"/>
+          <w:sz w:val="20"/>
+        </w:rPr>
+        <w:t>DTA can help with autopilot system, weather balloons, test flights.</w:t>
       </w:r>
     </w:p>
     <w:p>
@@ -740,37 +701,20 @@
         <w:pStyle w:val="ListParagraph"/>
         <w:numPr>
           <w:ilvl w:val="0"/>
-          <w:numId w:val="21"/>
+          <w:numId w:val="20"/>
         </w:numPr>
         <w:spacing w:after="240"/>
         <w:rPr>
           <w:rFonts w:ascii="Verdana" w:hAnsi="Verdana"/>
-          <w:sz w:val="32"/>
-        </w:rPr>
-      </w:pPr>
-      <w:r>
-        <w:rPr>
-          <w:rFonts w:ascii="Verdana" w:hAnsi="Verdana"/>
-          <w:color w:val="1D2129"/>
-          <w:shd w:val="clear" w:color="auto" w:fill="FFFFFF"/>
-        </w:rPr>
-        <w:t>Waiting to hear back from Daniel Blake regarding Geology Dept</w:t>
-      </w:r>
-      <w:r>
-        <w:rPr>
-          <w:rFonts w:ascii="Verdana" w:hAnsi="Verdana"/>
-          <w:color w:val="1D2129"/>
-          <w:shd w:val="clear" w:color="auto" w:fill="FFFFFF"/>
-        </w:rPr>
-        <w:t>.</w:t>
-      </w:r>
-      <w:r>
-        <w:rPr>
-          <w:rFonts w:ascii="Verdana" w:hAnsi="Verdana"/>
-          <w:color w:val="1D2129"/>
-          <w:shd w:val="clear" w:color="auto" w:fill="FFFFFF"/>
-        </w:rPr>
-        <w:t xml:space="preserve"> ash rig and SAG</w:t>
+          <w:sz w:val="20"/>
+        </w:rPr>
+      </w:pPr>
+      <w:r>
+        <w:rPr>
+          <w:rFonts w:ascii="Verdana" w:hAnsi="Verdana"/>
+          <w:sz w:val="20"/>
+        </w:rPr>
+        <w:t>NIWA can potentially help with particle size/quantity sensor and general VA info.</w:t>
       </w:r>
     </w:p>
     <w:p>
@@ -778,40 +722,125 @@
         <w:spacing w:after="240"/>
         <w:rPr>
           <w:rFonts w:ascii="Verdana" w:hAnsi="Verdana"/>
-        </w:rPr>
-      </w:pPr>
-      <w:r>
-        <w:rPr>
-          <w:rFonts w:ascii="Verdana" w:hAnsi="Verdana"/>
+          <w:sz w:val="20"/>
+        </w:rPr>
+      </w:pPr>
+      <w:r>
+        <w:rPr>
+          <w:rFonts w:ascii="Verdana" w:hAnsi="Verdana"/>
+          <w:sz w:val="20"/>
+        </w:rPr>
+        <w:t>3.</w:t>
+      </w:r>
+      <w:r>
+        <w:rPr>
+          <w:rFonts w:ascii="Verdana" w:hAnsi="Verdana"/>
+          <w:sz w:val="20"/>
+        </w:rPr>
+        <w:tab/>
+      </w:r>
+      <w:r>
+        <w:rPr>
+          <w:rFonts w:ascii="Verdana" w:hAnsi="Verdana"/>
+          <w:sz w:val="20"/>
+        </w:rPr>
+        <w:t>Matters arising</w:t>
+      </w:r>
+    </w:p>
+    <w:p>
+      <w:pPr>
+        <w:spacing w:after="240"/>
+        <w:rPr>
+          <w:rFonts w:ascii="Verdana" w:hAnsi="Verdana"/>
+          <w:sz w:val="20"/>
+        </w:rPr>
+      </w:pPr>
+      <w:r>
+        <w:rPr>
+          <w:rFonts w:ascii="Verdana" w:hAnsi="Verdana"/>
+          <w:sz w:val="20"/>
+        </w:rPr>
+        <w:tab/>
+        <w:t>NIL</w:t>
+      </w:r>
+    </w:p>
+    <w:p>
+      <w:pPr>
+        <w:spacing w:after="240"/>
+        <w:rPr>
+          <w:rFonts w:ascii="Verdana" w:hAnsi="Verdana"/>
+          <w:sz w:val="20"/>
+        </w:rPr>
+      </w:pPr>
+      <w:r>
+        <w:rPr>
+          <w:rFonts w:ascii="Verdana" w:hAnsi="Verdana"/>
+          <w:sz w:val="20"/>
+        </w:rPr>
+        <w:t>4.</w:t>
+      </w:r>
+      <w:r>
+        <w:rPr>
+          <w:rFonts w:ascii="Verdana" w:hAnsi="Verdana"/>
+          <w:sz w:val="20"/>
+        </w:rPr>
+        <w:tab/>
+        <w:t>Correspondence</w:t>
+      </w:r>
+    </w:p>
+    <w:p>
+      <w:pPr>
+        <w:spacing w:after="240"/>
+        <w:rPr>
+          <w:rFonts w:ascii="Verdana" w:hAnsi="Verdana"/>
+          <w:sz w:val="20"/>
+        </w:rPr>
+      </w:pPr>
+      <w:r>
+        <w:rPr>
+          <w:rFonts w:ascii="Verdana" w:hAnsi="Verdana"/>
+          <w:sz w:val="20"/>
+        </w:rPr>
+        <w:tab/>
+        <w:t>NIL</w:t>
+      </w:r>
+    </w:p>
+    <w:p>
+      <w:pPr>
+        <w:spacing w:after="240"/>
+        <w:rPr>
+          <w:rFonts w:ascii="Verdana" w:hAnsi="Verdana"/>
+          <w:sz w:val="20"/>
+        </w:rPr>
+      </w:pPr>
+      <w:r>
+        <w:rPr>
+          <w:rFonts w:ascii="Verdana" w:hAnsi="Verdana"/>
+          <w:sz w:val="20"/>
         </w:rPr>
         <w:t>5.</w:t>
       </w:r>
       <w:r>
         <w:rPr>
           <w:rFonts w:ascii="Verdana" w:hAnsi="Verdana"/>
+          <w:sz w:val="20"/>
         </w:rPr>
         <w:tab/>
       </w:r>
       <w:r>
         <w:rPr>
           <w:rFonts w:ascii="Verdana" w:hAnsi="Verdana"/>
-        </w:rPr>
-        <w:t xml:space="preserve">Progress </w:t>
-      </w:r>
-      <w:r>
-        <w:rPr>
-          <w:rFonts w:ascii="Verdana" w:hAnsi="Verdana"/>
-        </w:rPr>
-        <w:t>Reports</w:t>
-      </w:r>
-      <w:r>
-        <w:rPr>
-          <w:rFonts w:ascii="Verdana" w:hAnsi="Verdana"/>
+          <w:sz w:val="20"/>
+        </w:rPr>
+        <w:t>Progress Reports</w:t>
+      </w:r>
+      <w:r>
+        <w:rPr>
+          <w:rFonts w:ascii="Verdana" w:hAnsi="Verdana"/>
+          <w:sz w:val="20"/>
         </w:rPr>
         <w:t>:</w:t>
       </w:r>
-      <w:bookmarkStart w:id="0" w:name="_GoBack"/>
-      <w:bookmarkEnd w:id="0"/>
     </w:p>
     <w:p>
       <w:pPr>
@@ -823,19 +852,15 @@
         <w:spacing w:after="240"/>
         <w:rPr>
           <w:rFonts w:ascii="Verdana" w:hAnsi="Verdana"/>
-        </w:rPr>
-      </w:pPr>
-      <w:r>
-        <w:rPr>
-          <w:rFonts w:ascii="Verdana" w:hAnsi="Verdana"/>
-        </w:rPr>
-        <w:t xml:space="preserve">Ryan – </w:t>
-      </w:r>
-      <w:r>
-        <w:rPr>
-          <w:rFonts w:ascii="Verdana" w:hAnsi="Verdana"/>
-        </w:rPr>
-        <w:t xml:space="preserve">Ash capture </w:t>
+          <w:sz w:val="20"/>
+        </w:rPr>
+      </w:pPr>
+      <w:r>
+        <w:rPr>
+          <w:rFonts w:ascii="Verdana" w:hAnsi="Verdana"/>
+          <w:sz w:val="20"/>
+        </w:rPr>
+        <w:t>Mike – VA Density</w:t>
       </w:r>
     </w:p>
     <w:p>
@@ -848,27 +873,15 @@
         <w:spacing w:after="240"/>
         <w:rPr>
           <w:rFonts w:ascii="Verdana" w:hAnsi="Verdana"/>
-        </w:rPr>
-      </w:pPr>
-      <w:r>
-        <w:rPr>
-          <w:rFonts w:ascii="Verdana" w:hAnsi="Verdana"/>
-        </w:rPr>
-        <w:t xml:space="preserve">Mike – </w:t>
-      </w:r>
-      <w:proofErr w:type="spellStart"/>
-      <w:r>
-        <w:rPr>
-          <w:rFonts w:ascii="Verdana" w:hAnsi="Verdana"/>
-        </w:rPr>
-        <w:t>Pixhawk</w:t>
-      </w:r>
-      <w:proofErr w:type="spellEnd"/>
-      <w:r>
-        <w:rPr>
-          <w:rFonts w:ascii="Verdana" w:hAnsi="Verdana"/>
-        </w:rPr>
-        <w:t xml:space="preserve"> &amp;&amp; Telemetry</w:t>
+          <w:sz w:val="20"/>
+        </w:rPr>
+      </w:pPr>
+      <w:r>
+        <w:rPr>
+          <w:rFonts w:ascii="Verdana" w:hAnsi="Verdana"/>
+          <w:sz w:val="20"/>
+        </w:rPr>
+        <w:t>Jamie – VA Sampling</w:t>
       </w:r>
     </w:p>
     <w:p>
@@ -881,19 +894,15 @@
         <w:spacing w:after="240"/>
         <w:rPr>
           <w:rFonts w:ascii="Verdana" w:hAnsi="Verdana"/>
-        </w:rPr>
-      </w:pPr>
-      <w:r>
-        <w:rPr>
-          <w:rFonts w:ascii="Verdana" w:hAnsi="Verdana"/>
-        </w:rPr>
-        <w:t xml:space="preserve">Jamie - </w:t>
-      </w:r>
-      <w:r>
-        <w:rPr>
-          <w:rFonts w:ascii="Verdana" w:hAnsi="Verdana"/>
-        </w:rPr>
-        <w:t>VA Sampling &amp; Computer vision project</w:t>
+          <w:sz w:val="20"/>
+        </w:rPr>
+      </w:pPr>
+      <w:r>
+        <w:rPr>
+          <w:rFonts w:ascii="Verdana" w:hAnsi="Verdana"/>
+          <w:sz w:val="20"/>
+        </w:rPr>
+        <w:t>Ryan – Sensor CPU</w:t>
       </w:r>
     </w:p>
     <w:p>
@@ -906,19 +915,15 @@
         <w:spacing w:after="240"/>
         <w:rPr>
           <w:rFonts w:ascii="Verdana" w:hAnsi="Verdana"/>
-        </w:rPr>
-      </w:pPr>
-      <w:r>
-        <w:rPr>
-          <w:rFonts w:ascii="Verdana" w:hAnsi="Verdana"/>
-        </w:rPr>
-        <w:t xml:space="preserve">Jake – </w:t>
-      </w:r>
-      <w:r>
-        <w:rPr>
-          <w:rFonts w:ascii="Verdana" w:hAnsi="Verdana"/>
-        </w:rPr>
-        <w:t>Modelling</w:t>
+          <w:sz w:val="20"/>
+        </w:rPr>
+      </w:pPr>
+      <w:r>
+        <w:rPr>
+          <w:rFonts w:ascii="Verdana" w:hAnsi="Verdana"/>
+          <w:sz w:val="20"/>
+        </w:rPr>
+        <w:t>Jake – Particle size</w:t>
       </w:r>
     </w:p>
     <w:p>
@@ -931,13 +936,15 @@
         <w:spacing w:after="240"/>
         <w:rPr>
           <w:rFonts w:ascii="Verdana" w:hAnsi="Verdana"/>
-        </w:rPr>
-      </w:pPr>
-      <w:r>
-        <w:rPr>
-          <w:rFonts w:ascii="Verdana" w:hAnsi="Verdana"/>
-        </w:rPr>
-        <w:t>Parth – Electrostatic sensor</w:t>
+          <w:sz w:val="20"/>
+        </w:rPr>
+      </w:pPr>
+      <w:r>
+        <w:rPr>
+          <w:rFonts w:ascii="Verdana" w:hAnsi="Verdana"/>
+          <w:sz w:val="20"/>
+        </w:rPr>
+        <w:t>Parth – Chemical composition</w:t>
       </w:r>
     </w:p>
     <w:p>
@@ -945,30 +952,34 @@
         <w:spacing w:after="240"/>
         <w:rPr>
           <w:rFonts w:ascii="Verdana" w:hAnsi="Verdana"/>
-        </w:rPr>
-      </w:pPr>
-      <w:r>
-        <w:rPr>
-          <w:rFonts w:ascii="Verdana" w:hAnsi="Verdana"/>
-        </w:rPr>
-        <w:lastRenderedPageBreak/>
+          <w:sz w:val="20"/>
+        </w:rPr>
+      </w:pPr>
+      <w:r>
+        <w:rPr>
+          <w:rFonts w:ascii="Verdana" w:hAnsi="Verdana"/>
+          <w:sz w:val="20"/>
+        </w:rPr>
         <w:t>6.</w:t>
       </w:r>
       <w:r>
         <w:rPr>
           <w:rFonts w:ascii="Verdana" w:hAnsi="Verdana"/>
+          <w:sz w:val="20"/>
         </w:rPr>
         <w:tab/>
       </w:r>
       <w:r>
         <w:rPr>
           <w:rFonts w:ascii="Verdana" w:hAnsi="Verdana"/>
+          <w:sz w:val="20"/>
         </w:rPr>
         <w:t>Other business</w:t>
       </w:r>
       <w:r>
         <w:rPr>
           <w:rFonts w:ascii="Verdana" w:hAnsi="Verdana"/>
+          <w:sz w:val="20"/>
         </w:rPr>
         <w:t>:</w:t>
       </w:r>
@@ -983,13 +994,15 @@
         <w:spacing w:after="240"/>
         <w:rPr>
           <w:rFonts w:ascii="Verdana" w:hAnsi="Verdana"/>
-        </w:rPr>
-      </w:pPr>
-      <w:r>
-        <w:rPr>
-          <w:rFonts w:ascii="Verdana" w:hAnsi="Verdana"/>
-        </w:rPr>
-        <w:t>Next meeting</w:t>
+          <w:sz w:val="20"/>
+        </w:rPr>
+      </w:pPr>
+      <w:r>
+        <w:rPr>
+          <w:rFonts w:ascii="Verdana" w:hAnsi="Verdana"/>
+          <w:sz w:val="20"/>
+        </w:rPr>
+        <w:t>Review of project proposal</w:t>
       </w:r>
     </w:p>
     <w:p>
@@ -1002,13 +1015,57 @@
         <w:spacing w:after="240"/>
         <w:rPr>
           <w:rFonts w:ascii="Verdana" w:hAnsi="Verdana"/>
-        </w:rPr>
-      </w:pPr>
-      <w:r>
-        <w:rPr>
-          <w:rFonts w:ascii="Verdana" w:hAnsi="Verdana"/>
-        </w:rPr>
-        <w:t>Progress over exams period and Holidays</w:t>
+          <w:sz w:val="20"/>
+        </w:rPr>
+      </w:pPr>
+      <w:r>
+        <w:rPr>
+          <w:rFonts w:ascii="Verdana" w:hAnsi="Verdana"/>
+          <w:sz w:val="20"/>
+        </w:rPr>
+        <w:t>Setting detailed project specifications</w:t>
+      </w:r>
+    </w:p>
+    <w:p>
+      <w:pPr>
+        <w:pStyle w:val="ListParagraph"/>
+        <w:numPr>
+          <w:ilvl w:val="0"/>
+          <w:numId w:val="17"/>
+        </w:numPr>
+        <w:spacing w:after="240"/>
+        <w:rPr>
+          <w:rFonts w:ascii="Verdana" w:hAnsi="Verdana"/>
+          <w:sz w:val="20"/>
+        </w:rPr>
+      </w:pPr>
+      <w:r>
+        <w:rPr>
+          <w:rFonts w:ascii="Verdana" w:hAnsi="Verdana"/>
+          <w:sz w:val="20"/>
+        </w:rPr>
+        <w:t>Sensor selection discussion</w:t>
+      </w:r>
+    </w:p>
+    <w:p>
+      <w:pPr>
+        <w:pStyle w:val="ListParagraph"/>
+        <w:numPr>
+          <w:ilvl w:val="0"/>
+          <w:numId w:val="17"/>
+        </w:numPr>
+        <w:spacing w:after="240"/>
+        <w:rPr>
+          <w:rFonts w:ascii="Verdana" w:hAnsi="Verdana"/>
+          <w:sz w:val="20"/>
+        </w:rPr>
+      </w:pPr>
+      <w:r>
+        <w:rPr>
+          <w:rFonts w:ascii="Verdana" w:hAnsi="Verdana"/>
+          <w:sz w:val="20"/>
+        </w:rPr>
+        <w:t>Review of resources/hardware available from NIWA project</w:t>
       </w:r>
     </w:p>
     <w:sectPr>
@@ -1022,7 +1079,7 @@
 </file>
 
 <file path=word/endnotes.xml><?xml version="1.0" encoding="utf-8"?>
-<w:endnotes xmlns:wpc="http://schemas.microsoft.com/office/word/2010/wordprocessingCanvas" xmlns:mc="http://schemas.openxmlformats.org/markup-compatibility/2006" xmlns:o="urn:schemas-microsoft-com:office:office" xmlns:r="http://schemas.openxmlformats.org/officeDocument/2006/relationships" xmlns:m="http://schemas.openxmlformats.org/officeDocument/2006/math" xmlns:v="urn:schemas-microsoft-com:vml" xmlns:wp14="http://schemas.microsoft.com/office/word/2010/wordprocessingDrawing" xmlns:wp="http://schemas.openxmlformats.org/drawingml/2006/wordprocessingDrawing" xmlns:w10="urn:schemas-microsoft-com:office:word" xmlns:w="http://schemas.openxmlformats.org/wordprocessingml/2006/main" xmlns:w14="http://schemas.microsoft.com/office/word/2010/wordml" xmlns:w15="http://schemas.microsoft.com/office/word/2012/wordml" xmlns:wpg="http://schemas.microsoft.com/office/word/2010/wordprocessingGroup" xmlns:wpi="http://schemas.microsoft.com/office/word/2010/wordprocessingInk" xmlns:wne="http://schemas.microsoft.com/office/word/2006/wordml" xmlns:wps="http://schemas.microsoft.com/office/word/2010/wordprocessingShape" mc:Ignorable="w14 w15 wp14">
+<w:endnotes xmlns:wpc="http://schemas.microsoft.com/office/word/2010/wordprocessingCanvas" xmlns:cx="http://schemas.microsoft.com/office/drawing/2014/chartex" xmlns:cx1="http://schemas.microsoft.com/office/drawing/2015/9/8/chartex" xmlns:mc="http://schemas.openxmlformats.org/markup-compatibility/2006" xmlns:o="urn:schemas-microsoft-com:office:office" xmlns:r="http://schemas.openxmlformats.org/officeDocument/2006/relationships" xmlns:m="http://schemas.openxmlformats.org/officeDocument/2006/math" xmlns:v="urn:schemas-microsoft-com:vml" xmlns:wp14="http://schemas.microsoft.com/office/word/2010/wordprocessingDrawing" xmlns:wp="http://schemas.openxmlformats.org/drawingml/2006/wordprocessingDrawing" xmlns:w10="urn:schemas-microsoft-com:office:word" xmlns:w="http://schemas.openxmlformats.org/wordprocessingml/2006/main" xmlns:w14="http://schemas.microsoft.com/office/word/2010/wordml" xmlns:w15="http://schemas.microsoft.com/office/word/2012/wordml" xmlns:w16se="http://schemas.microsoft.com/office/word/2015/wordml/symex" xmlns:wpg="http://schemas.microsoft.com/office/word/2010/wordprocessingGroup" xmlns:wpi="http://schemas.microsoft.com/office/word/2010/wordprocessingInk" xmlns:wne="http://schemas.microsoft.com/office/word/2006/wordml" xmlns:wps="http://schemas.microsoft.com/office/word/2010/wordprocessingShape" mc:Ignorable="w14 w15 w16se wp14">
   <w:endnote w:type="separator" w:id="-1">
     <w:p>
       <w:r>
@@ -1041,10 +1098,12 @@
 </file>
 
 <file path=word/footer1.xml><?xml version="1.0" encoding="utf-8"?>
-<w:ftr xmlns:wpc="http://schemas.microsoft.com/office/word/2010/wordprocessingCanvas" xmlns:mc="http://schemas.openxmlformats.org/markup-compatibility/2006" xmlns:o="urn:schemas-microsoft-com:office:office" xmlns:r="http://schemas.openxmlformats.org/officeDocument/2006/relationships" xmlns:m="http://schemas.openxmlformats.org/officeDocument/2006/math" xmlns:v="urn:schemas-microsoft-com:vml" xmlns:wp14="http://schemas.microsoft.com/office/word/2010/wordprocessingDrawing" xmlns:wp="http://schemas.openxmlformats.org/drawingml/2006/wordprocessingDrawing" xmlns:w10="urn:schemas-microsoft-com:office:word" xmlns:w="http://schemas.openxmlformats.org/wordprocessingml/2006/main" xmlns:w14="http://schemas.microsoft.com/office/word/2010/wordml" xmlns:w15="http://schemas.microsoft.com/office/word/2012/wordml" xmlns:wpg="http://schemas.microsoft.com/office/word/2010/wordprocessingGroup" xmlns:wpi="http://schemas.microsoft.com/office/word/2010/wordprocessingInk" xmlns:wne="http://schemas.microsoft.com/office/word/2006/wordml" xmlns:wps="http://schemas.microsoft.com/office/word/2010/wordprocessingShape" mc:Ignorable="w14 w15 wp14">
+<w:ftr xmlns:wpc="http://schemas.microsoft.com/office/word/2010/wordprocessingCanvas" xmlns:cx="http://schemas.microsoft.com/office/drawing/2014/chartex" xmlns:cx1="http://schemas.microsoft.com/office/drawing/2015/9/8/chartex" xmlns:mc="http://schemas.openxmlformats.org/markup-compatibility/2006" xmlns:o="urn:schemas-microsoft-com:office:office" xmlns:r="http://schemas.openxmlformats.org/officeDocument/2006/relationships" xmlns:m="http://schemas.openxmlformats.org/officeDocument/2006/math" xmlns:v="urn:schemas-microsoft-com:vml" xmlns:wp14="http://schemas.microsoft.com/office/word/2010/wordprocessingDrawing" xmlns:wp="http://schemas.openxmlformats.org/drawingml/2006/wordprocessingDrawing" xmlns:w10="urn:schemas-microsoft-com:office:word" xmlns:w="http://schemas.openxmlformats.org/wordprocessingml/2006/main" xmlns:w14="http://schemas.microsoft.com/office/word/2010/wordml" xmlns:w15="http://schemas.microsoft.com/office/word/2012/wordml" xmlns:w16se="http://schemas.microsoft.com/office/word/2015/wordml/symex" xmlns:wpg="http://schemas.microsoft.com/office/word/2010/wordprocessingGroup" xmlns:wpi="http://schemas.microsoft.com/office/word/2010/wordprocessingInk" xmlns:wne="http://schemas.microsoft.com/office/word/2006/wordml" xmlns:wps="http://schemas.microsoft.com/office/word/2010/wordprocessingShape" mc:Ignorable="w14 w15 w16se wp14">
   <w:p>
     <w:pPr>
       <w:pStyle w:val="Footer"/>
+    </w:pPr>
+    <w:r>
       <w:rPr>
         <w:rFonts w:ascii="Arial" w:hAnsi="Arial" w:cs="Arial"/>
         <w:b/>
@@ -1052,43 +1111,14 @@
         <w:szCs w:val="18"/>
         <w:lang w:val="en-NZ"/>
       </w:rPr>
-    </w:pPr>
-    <w:r>
-      <w:rPr>
-        <w:rFonts w:ascii="Arial" w:hAnsi="Arial" w:cs="Arial"/>
-        <w:b/>
-        <w:sz w:val="18"/>
-        <w:szCs w:val="18"/>
-        <w:lang w:val="en-NZ"/>
-      </w:rPr>
-      <w:t>2</w:t>
-    </w:r>
-    <w:r>
-      <w:rPr>
-        <w:rFonts w:ascii="Arial" w:hAnsi="Arial" w:cs="Arial"/>
-        <w:b/>
-        <w:sz w:val="18"/>
-        <w:szCs w:val="18"/>
-        <w:lang w:val="en-NZ"/>
-      </w:rPr>
-      <w:t>7 May</w:t>
-    </w:r>
-    <w:r>
-      <w:rPr>
-        <w:rFonts w:ascii="Arial" w:hAnsi="Arial" w:cs="Arial"/>
-        <w:b/>
-        <w:sz w:val="18"/>
-        <w:szCs w:val="18"/>
-        <w:lang w:val="en-NZ"/>
-      </w:rPr>
-      <w:t xml:space="preserve"> 2016</w:t>
+      <w:t>26 Feb 2016</w:t>
     </w:r>
   </w:p>
 </w:ftr>
 </file>
 
 <file path=word/footnotes.xml><?xml version="1.0" encoding="utf-8"?>
-<w:footnotes xmlns:wpc="http://schemas.microsoft.com/office/word/2010/wordprocessingCanvas" xmlns:mc="http://schemas.openxmlformats.org/markup-compatibility/2006" xmlns:o="urn:schemas-microsoft-com:office:office" xmlns:r="http://schemas.openxmlformats.org/officeDocument/2006/relationships" xmlns:m="http://schemas.openxmlformats.org/officeDocument/2006/math" xmlns:v="urn:schemas-microsoft-com:vml" xmlns:wp14="http://schemas.microsoft.com/office/word/2010/wordprocessingDrawing" xmlns:wp="http://schemas.openxmlformats.org/drawingml/2006/wordprocessingDrawing" xmlns:w10="urn:schemas-microsoft-com:office:word" xmlns:w="http://schemas.openxmlformats.org/wordprocessingml/2006/main" xmlns:w14="http://schemas.microsoft.com/office/word/2010/wordml" xmlns:w15="http://schemas.microsoft.com/office/word/2012/wordml" xmlns:wpg="http://schemas.microsoft.com/office/word/2010/wordprocessingGroup" xmlns:wpi="http://schemas.microsoft.com/office/word/2010/wordprocessingInk" xmlns:wne="http://schemas.microsoft.com/office/word/2006/wordml" xmlns:wps="http://schemas.microsoft.com/office/word/2010/wordprocessingShape" mc:Ignorable="w14 w15 wp14">
+<w:footnotes xmlns:wpc="http://schemas.microsoft.com/office/word/2010/wordprocessingCanvas" xmlns:cx="http://schemas.microsoft.com/office/drawing/2014/chartex" xmlns:cx1="http://schemas.microsoft.com/office/drawing/2015/9/8/chartex" xmlns:mc="http://schemas.openxmlformats.org/markup-compatibility/2006" xmlns:o="urn:schemas-microsoft-com:office:office" xmlns:r="http://schemas.openxmlformats.org/officeDocument/2006/relationships" xmlns:m="http://schemas.openxmlformats.org/officeDocument/2006/math" xmlns:v="urn:schemas-microsoft-com:vml" xmlns:wp14="http://schemas.microsoft.com/office/word/2010/wordprocessingDrawing" xmlns:wp="http://schemas.openxmlformats.org/drawingml/2006/wordprocessingDrawing" xmlns:w10="urn:schemas-microsoft-com:office:word" xmlns:w="http://schemas.openxmlformats.org/wordprocessingml/2006/main" xmlns:w14="http://schemas.microsoft.com/office/word/2010/wordml" xmlns:w15="http://schemas.microsoft.com/office/word/2012/wordml" xmlns:w16se="http://schemas.microsoft.com/office/word/2015/wordml/symex" xmlns:wpg="http://schemas.microsoft.com/office/word/2010/wordprocessingGroup" xmlns:wpi="http://schemas.microsoft.com/office/word/2010/wordprocessingInk" xmlns:wne="http://schemas.microsoft.com/office/word/2006/wordml" xmlns:wps="http://schemas.microsoft.com/office/word/2010/wordprocessingShape" mc:Ignorable="w14 w15 w16se wp14">
   <w:footnote w:type="separator" w:id="-1">
     <w:p>
       <w:r>
@@ -1107,7 +1137,7 @@
 </file>
 
 <file path=word/numbering.xml><?xml version="1.0" encoding="utf-8"?>
-<w:numbering xmlns:wpc="http://schemas.microsoft.com/office/word/2010/wordprocessingCanvas" xmlns:mc="http://schemas.openxmlformats.org/markup-compatibility/2006" xmlns:o="urn:schemas-microsoft-com:office:office" xmlns:r="http://schemas.openxmlformats.org/officeDocument/2006/relationships" xmlns:m="http://schemas.openxmlformats.org/officeDocument/2006/math" xmlns:v="urn:schemas-microsoft-com:vml" xmlns:wp14="http://schemas.microsoft.com/office/word/2010/wordprocessingDrawing" xmlns:wp="http://schemas.openxmlformats.org/drawingml/2006/wordprocessingDrawing" xmlns:w10="urn:schemas-microsoft-com:office:word" xmlns:w="http://schemas.openxmlformats.org/wordprocessingml/2006/main" xmlns:w14="http://schemas.microsoft.com/office/word/2010/wordml" xmlns:w15="http://schemas.microsoft.com/office/word/2012/wordml" xmlns:wpg="http://schemas.microsoft.com/office/word/2010/wordprocessingGroup" xmlns:wpi="http://schemas.microsoft.com/office/word/2010/wordprocessingInk" xmlns:wne="http://schemas.microsoft.com/office/word/2006/wordml" xmlns:wps="http://schemas.microsoft.com/office/word/2010/wordprocessingShape" mc:Ignorable="w14 w15 wp14">
+<w:numbering xmlns:wpc="http://schemas.microsoft.com/office/word/2010/wordprocessingCanvas" xmlns:cx="http://schemas.microsoft.com/office/drawing/2014/chartex" xmlns:cx1="http://schemas.microsoft.com/office/drawing/2015/9/8/chartex" xmlns:mc="http://schemas.openxmlformats.org/markup-compatibility/2006" xmlns:o="urn:schemas-microsoft-com:office:office" xmlns:r="http://schemas.openxmlformats.org/officeDocument/2006/relationships" xmlns:m="http://schemas.openxmlformats.org/officeDocument/2006/math" xmlns:v="urn:schemas-microsoft-com:vml" xmlns:wp14="http://schemas.microsoft.com/office/word/2010/wordprocessingDrawing" xmlns:wp="http://schemas.openxmlformats.org/drawingml/2006/wordprocessingDrawing" xmlns:w10="urn:schemas-microsoft-com:office:word" xmlns:w="http://schemas.openxmlformats.org/wordprocessingml/2006/main" xmlns:w14="http://schemas.microsoft.com/office/word/2010/wordml" xmlns:w15="http://schemas.microsoft.com/office/word/2012/wordml" xmlns:w16se="http://schemas.microsoft.com/office/word/2015/wordml/symex" xmlns:wpg="http://schemas.microsoft.com/office/word/2010/wordprocessingGroup" xmlns:wpi="http://schemas.microsoft.com/office/word/2010/wordprocessingInk" xmlns:wne="http://schemas.microsoft.com/office/word/2006/wordml" xmlns:wps="http://schemas.microsoft.com/office/word/2010/wordprocessingShape" mc:Ignorable="w14 w15 w16se wp14">
   <w:abstractNum w:abstractNumId="0" w15:restartNumberingAfterBreak="0">
     <w:nsid w:val="FFFFFF7C"/>
     <w:multiLevelType w:val="singleLevel"/>
@@ -1444,119 +1474,6 @@
     </w:lvl>
   </w:abstractNum>
   <w:abstractNum w:abstractNumId="11" w15:restartNumberingAfterBreak="0">
-    <w:nsid w:val="38BC33C9"/>
-    <w:multiLevelType w:val="hybridMultilevel"/>
-    <w:tmpl w:val="A22030F2"/>
-    <w:lvl w:ilvl="0" w:tplc="04090001">
-      <w:start w:val="1"/>
-      <w:numFmt w:val="bullet"/>
-      <w:lvlText w:val=""/>
-      <w:lvlJc w:val="left"/>
-      <w:pPr>
-        <w:ind w:left="720" w:hanging="360"/>
-      </w:pPr>
-      <w:rPr>
-        <w:rFonts w:ascii="Symbol" w:hAnsi="Symbol" w:hint="default"/>
-      </w:rPr>
-    </w:lvl>
-    <w:lvl w:ilvl="1" w:tplc="04090003" w:tentative="1">
-      <w:start w:val="1"/>
-      <w:numFmt w:val="bullet"/>
-      <w:lvlText w:val="o"/>
-      <w:lvlJc w:val="left"/>
-      <w:pPr>
-        <w:ind w:left="1440" w:hanging="360"/>
-      </w:pPr>
-      <w:rPr>
-        <w:rFonts w:ascii="Courier New" w:hAnsi="Courier New" w:cs="Courier New" w:hint="default"/>
-      </w:rPr>
-    </w:lvl>
-    <w:lvl w:ilvl="2" w:tplc="04090005" w:tentative="1">
-      <w:start w:val="1"/>
-      <w:numFmt w:val="bullet"/>
-      <w:lvlText w:val=""/>
-      <w:lvlJc w:val="left"/>
-      <w:pPr>
-        <w:ind w:left="2160" w:hanging="360"/>
-      </w:pPr>
-      <w:rPr>
-        <w:rFonts w:ascii="Wingdings" w:hAnsi="Wingdings" w:hint="default"/>
-      </w:rPr>
-    </w:lvl>
-    <w:lvl w:ilvl="3" w:tplc="04090001" w:tentative="1">
-      <w:start w:val="1"/>
-      <w:numFmt w:val="bullet"/>
-      <w:lvlText w:val=""/>
-      <w:lvlJc w:val="left"/>
-      <w:pPr>
-        <w:ind w:left="2880" w:hanging="360"/>
-      </w:pPr>
-      <w:rPr>
-        <w:rFonts w:ascii="Symbol" w:hAnsi="Symbol" w:hint="default"/>
-      </w:rPr>
-    </w:lvl>
-    <w:lvl w:ilvl="4" w:tplc="04090003" w:tentative="1">
-      <w:start w:val="1"/>
-      <w:numFmt w:val="bullet"/>
-      <w:lvlText w:val="o"/>
-      <w:lvlJc w:val="left"/>
-      <w:pPr>
-        <w:ind w:left="3600" w:hanging="360"/>
-      </w:pPr>
-      <w:rPr>
-        <w:rFonts w:ascii="Courier New" w:hAnsi="Courier New" w:cs="Courier New" w:hint="default"/>
-      </w:rPr>
-    </w:lvl>
-    <w:lvl w:ilvl="5" w:tplc="04090005" w:tentative="1">
-      <w:start w:val="1"/>
-      <w:numFmt w:val="bullet"/>
-      <w:lvlText w:val=""/>
-      <w:lvlJc w:val="left"/>
-      <w:pPr>
-        <w:ind w:left="4320" w:hanging="360"/>
-      </w:pPr>
-      <w:rPr>
-        <w:rFonts w:ascii="Wingdings" w:hAnsi="Wingdings" w:hint="default"/>
-      </w:rPr>
-    </w:lvl>
-    <w:lvl w:ilvl="6" w:tplc="04090001" w:tentative="1">
-      <w:start w:val="1"/>
-      <w:numFmt w:val="bullet"/>
-      <w:lvlText w:val=""/>
-      <w:lvlJc w:val="left"/>
-      <w:pPr>
-        <w:ind w:left="5040" w:hanging="360"/>
-      </w:pPr>
-      <w:rPr>
-        <w:rFonts w:ascii="Symbol" w:hAnsi="Symbol" w:hint="default"/>
-      </w:rPr>
-    </w:lvl>
-    <w:lvl w:ilvl="7" w:tplc="04090003" w:tentative="1">
-      <w:start w:val="1"/>
-      <w:numFmt w:val="bullet"/>
-      <w:lvlText w:val="o"/>
-      <w:lvlJc w:val="left"/>
-      <w:pPr>
-        <w:ind w:left="5760" w:hanging="360"/>
-      </w:pPr>
-      <w:rPr>
-        <w:rFonts w:ascii="Courier New" w:hAnsi="Courier New" w:cs="Courier New" w:hint="default"/>
-      </w:rPr>
-    </w:lvl>
-    <w:lvl w:ilvl="8" w:tplc="04090005" w:tentative="1">
-      <w:start w:val="1"/>
-      <w:numFmt w:val="bullet"/>
-      <w:lvlText w:val=""/>
-      <w:lvlJc w:val="left"/>
-      <w:pPr>
-        <w:ind w:left="6480" w:hanging="360"/>
-      </w:pPr>
-      <w:rPr>
-        <w:rFonts w:ascii="Wingdings" w:hAnsi="Wingdings" w:hint="default"/>
-      </w:rPr>
-    </w:lvl>
-  </w:abstractNum>
-  <w:abstractNum w:abstractNumId="12" w15:restartNumberingAfterBreak="0">
     <w:nsid w:val="3D094922"/>
     <w:multiLevelType w:val="hybridMultilevel"/>
     <w:tmpl w:val="AD0884B6"/>
@@ -1642,120 +1559,7 @@
       </w:pPr>
     </w:lvl>
   </w:abstractNum>
-  <w:abstractNum w:abstractNumId="13" w15:restartNumberingAfterBreak="0">
-    <w:nsid w:val="3D2B5E5D"/>
-    <w:multiLevelType w:val="hybridMultilevel"/>
-    <w:tmpl w:val="E43ED984"/>
-    <w:lvl w:ilvl="0" w:tplc="04090001">
-      <w:start w:val="1"/>
-      <w:numFmt w:val="bullet"/>
-      <w:lvlText w:val=""/>
-      <w:lvlJc w:val="left"/>
-      <w:pPr>
-        <w:ind w:left="1399" w:hanging="360"/>
-      </w:pPr>
-      <w:rPr>
-        <w:rFonts w:ascii="Symbol" w:hAnsi="Symbol" w:hint="default"/>
-      </w:rPr>
-    </w:lvl>
-    <w:lvl w:ilvl="1" w:tplc="04090003" w:tentative="1">
-      <w:start w:val="1"/>
-      <w:numFmt w:val="bullet"/>
-      <w:lvlText w:val="o"/>
-      <w:lvlJc w:val="left"/>
-      <w:pPr>
-        <w:ind w:left="2119" w:hanging="360"/>
-      </w:pPr>
-      <w:rPr>
-        <w:rFonts w:ascii="Courier New" w:hAnsi="Courier New" w:cs="Courier New" w:hint="default"/>
-      </w:rPr>
-    </w:lvl>
-    <w:lvl w:ilvl="2" w:tplc="04090005" w:tentative="1">
-      <w:start w:val="1"/>
-      <w:numFmt w:val="bullet"/>
-      <w:lvlText w:val=""/>
-      <w:lvlJc w:val="left"/>
-      <w:pPr>
-        <w:ind w:left="2839" w:hanging="360"/>
-      </w:pPr>
-      <w:rPr>
-        <w:rFonts w:ascii="Wingdings" w:hAnsi="Wingdings" w:hint="default"/>
-      </w:rPr>
-    </w:lvl>
-    <w:lvl w:ilvl="3" w:tplc="04090001" w:tentative="1">
-      <w:start w:val="1"/>
-      <w:numFmt w:val="bullet"/>
-      <w:lvlText w:val=""/>
-      <w:lvlJc w:val="left"/>
-      <w:pPr>
-        <w:ind w:left="3559" w:hanging="360"/>
-      </w:pPr>
-      <w:rPr>
-        <w:rFonts w:ascii="Symbol" w:hAnsi="Symbol" w:hint="default"/>
-      </w:rPr>
-    </w:lvl>
-    <w:lvl w:ilvl="4" w:tplc="04090003" w:tentative="1">
-      <w:start w:val="1"/>
-      <w:numFmt w:val="bullet"/>
-      <w:lvlText w:val="o"/>
-      <w:lvlJc w:val="left"/>
-      <w:pPr>
-        <w:ind w:left="4279" w:hanging="360"/>
-      </w:pPr>
-      <w:rPr>
-        <w:rFonts w:ascii="Courier New" w:hAnsi="Courier New" w:cs="Courier New" w:hint="default"/>
-      </w:rPr>
-    </w:lvl>
-    <w:lvl w:ilvl="5" w:tplc="04090005" w:tentative="1">
-      <w:start w:val="1"/>
-      <w:numFmt w:val="bullet"/>
-      <w:lvlText w:val=""/>
-      <w:lvlJc w:val="left"/>
-      <w:pPr>
-        <w:ind w:left="4999" w:hanging="360"/>
-      </w:pPr>
-      <w:rPr>
-        <w:rFonts w:ascii="Wingdings" w:hAnsi="Wingdings" w:hint="default"/>
-      </w:rPr>
-    </w:lvl>
-    <w:lvl w:ilvl="6" w:tplc="04090001" w:tentative="1">
-      <w:start w:val="1"/>
-      <w:numFmt w:val="bullet"/>
-      <w:lvlText w:val=""/>
-      <w:lvlJc w:val="left"/>
-      <w:pPr>
-        <w:ind w:left="5719" w:hanging="360"/>
-      </w:pPr>
-      <w:rPr>
-        <w:rFonts w:ascii="Symbol" w:hAnsi="Symbol" w:hint="default"/>
-      </w:rPr>
-    </w:lvl>
-    <w:lvl w:ilvl="7" w:tplc="04090003" w:tentative="1">
-      <w:start w:val="1"/>
-      <w:numFmt w:val="bullet"/>
-      <w:lvlText w:val="o"/>
-      <w:lvlJc w:val="left"/>
-      <w:pPr>
-        <w:ind w:left="6439" w:hanging="360"/>
-      </w:pPr>
-      <w:rPr>
-        <w:rFonts w:ascii="Courier New" w:hAnsi="Courier New" w:cs="Courier New" w:hint="default"/>
-      </w:rPr>
-    </w:lvl>
-    <w:lvl w:ilvl="8" w:tplc="04090005" w:tentative="1">
-      <w:start w:val="1"/>
-      <w:numFmt w:val="bullet"/>
-      <w:lvlText w:val=""/>
-      <w:lvlJc w:val="left"/>
-      <w:pPr>
-        <w:ind w:left="7159" w:hanging="360"/>
-      </w:pPr>
-      <w:rPr>
-        <w:rFonts w:ascii="Wingdings" w:hAnsi="Wingdings" w:hint="default"/>
-      </w:rPr>
-    </w:lvl>
-  </w:abstractNum>
-  <w:abstractNum w:abstractNumId="14" w15:restartNumberingAfterBreak="0">
+  <w:abstractNum w:abstractNumId="12" w15:restartNumberingAfterBreak="0">
     <w:nsid w:val="40AC473E"/>
     <w:multiLevelType w:val="hybridMultilevel"/>
     <w:tmpl w:val="C45ECAE4"/>
@@ -1844,7 +1648,7 @@
       </w:pPr>
     </w:lvl>
   </w:abstractNum>
-  <w:abstractNum w:abstractNumId="15" w15:restartNumberingAfterBreak="0">
+  <w:abstractNum w:abstractNumId="13" w15:restartNumberingAfterBreak="0">
     <w:nsid w:val="447B57D6"/>
     <w:multiLevelType w:val="hybridMultilevel"/>
     <w:tmpl w:val="0AC236A0"/>
@@ -1957,121 +1761,7 @@
       </w:rPr>
     </w:lvl>
   </w:abstractNum>
-  <w:abstractNum w:abstractNumId="16" w15:restartNumberingAfterBreak="0">
-    <w:nsid w:val="540B7049"/>
-    <w:multiLevelType w:val="hybridMultilevel"/>
-    <w:tmpl w:val="8FC29124"/>
-    <w:lvl w:ilvl="0" w:tplc="7F52DE16">
-      <w:start w:val="1"/>
-      <w:numFmt w:val="bullet"/>
-      <w:lvlText w:val=""/>
-      <w:lvlJc w:val="left"/>
-      <w:pPr>
-        <w:ind w:left="1399" w:hanging="360"/>
-      </w:pPr>
-      <w:rPr>
-        <w:rFonts w:ascii="Symbol" w:hAnsi="Symbol" w:hint="default"/>
-        <w:sz w:val="24"/>
-      </w:rPr>
-    </w:lvl>
-    <w:lvl w:ilvl="1" w:tplc="04090003" w:tentative="1">
-      <w:start w:val="1"/>
-      <w:numFmt w:val="bullet"/>
-      <w:lvlText w:val="o"/>
-      <w:lvlJc w:val="left"/>
-      <w:pPr>
-        <w:ind w:left="2119" w:hanging="360"/>
-      </w:pPr>
-      <w:rPr>
-        <w:rFonts w:ascii="Courier New" w:hAnsi="Courier New" w:cs="Courier New" w:hint="default"/>
-      </w:rPr>
-    </w:lvl>
-    <w:lvl w:ilvl="2" w:tplc="04090005" w:tentative="1">
-      <w:start w:val="1"/>
-      <w:numFmt w:val="bullet"/>
-      <w:lvlText w:val=""/>
-      <w:lvlJc w:val="left"/>
-      <w:pPr>
-        <w:ind w:left="2839" w:hanging="360"/>
-      </w:pPr>
-      <w:rPr>
-        <w:rFonts w:ascii="Wingdings" w:hAnsi="Wingdings" w:hint="default"/>
-      </w:rPr>
-    </w:lvl>
-    <w:lvl w:ilvl="3" w:tplc="04090001" w:tentative="1">
-      <w:start w:val="1"/>
-      <w:numFmt w:val="bullet"/>
-      <w:lvlText w:val=""/>
-      <w:lvlJc w:val="left"/>
-      <w:pPr>
-        <w:ind w:left="3559" w:hanging="360"/>
-      </w:pPr>
-      <w:rPr>
-        <w:rFonts w:ascii="Symbol" w:hAnsi="Symbol" w:hint="default"/>
-      </w:rPr>
-    </w:lvl>
-    <w:lvl w:ilvl="4" w:tplc="04090003" w:tentative="1">
-      <w:start w:val="1"/>
-      <w:numFmt w:val="bullet"/>
-      <w:lvlText w:val="o"/>
-      <w:lvlJc w:val="left"/>
-      <w:pPr>
-        <w:ind w:left="4279" w:hanging="360"/>
-      </w:pPr>
-      <w:rPr>
-        <w:rFonts w:ascii="Courier New" w:hAnsi="Courier New" w:cs="Courier New" w:hint="default"/>
-      </w:rPr>
-    </w:lvl>
-    <w:lvl w:ilvl="5" w:tplc="04090005" w:tentative="1">
-      <w:start w:val="1"/>
-      <w:numFmt w:val="bullet"/>
-      <w:lvlText w:val=""/>
-      <w:lvlJc w:val="left"/>
-      <w:pPr>
-        <w:ind w:left="4999" w:hanging="360"/>
-      </w:pPr>
-      <w:rPr>
-        <w:rFonts w:ascii="Wingdings" w:hAnsi="Wingdings" w:hint="default"/>
-      </w:rPr>
-    </w:lvl>
-    <w:lvl w:ilvl="6" w:tplc="04090001" w:tentative="1">
-      <w:start w:val="1"/>
-      <w:numFmt w:val="bullet"/>
-      <w:lvlText w:val=""/>
-      <w:lvlJc w:val="left"/>
-      <w:pPr>
-        <w:ind w:left="5719" w:hanging="360"/>
-      </w:pPr>
-      <w:rPr>
-        <w:rFonts w:ascii="Symbol" w:hAnsi="Symbol" w:hint="default"/>
-      </w:rPr>
-    </w:lvl>
-    <w:lvl w:ilvl="7" w:tplc="04090003" w:tentative="1">
-      <w:start w:val="1"/>
-      <w:numFmt w:val="bullet"/>
-      <w:lvlText w:val="o"/>
-      <w:lvlJc w:val="left"/>
-      <w:pPr>
-        <w:ind w:left="6439" w:hanging="360"/>
-      </w:pPr>
-      <w:rPr>
-        <w:rFonts w:ascii="Courier New" w:hAnsi="Courier New" w:cs="Courier New" w:hint="default"/>
-      </w:rPr>
-    </w:lvl>
-    <w:lvl w:ilvl="8" w:tplc="04090005" w:tentative="1">
-      <w:start w:val="1"/>
-      <w:numFmt w:val="bullet"/>
-      <w:lvlText w:val=""/>
-      <w:lvlJc w:val="left"/>
-      <w:pPr>
-        <w:ind w:left="7159" w:hanging="360"/>
-      </w:pPr>
-      <w:rPr>
-        <w:rFonts w:ascii="Wingdings" w:hAnsi="Wingdings" w:hint="default"/>
-      </w:rPr>
-    </w:lvl>
-  </w:abstractNum>
-  <w:abstractNum w:abstractNumId="17" w15:restartNumberingAfterBreak="0">
+  <w:abstractNum w:abstractNumId="14" w15:restartNumberingAfterBreak="0">
     <w:nsid w:val="572E3D7D"/>
     <w:multiLevelType w:val="hybridMultilevel"/>
     <w:tmpl w:val="3D009818"/>
@@ -2184,7 +1874,7 @@
       </w:rPr>
     </w:lvl>
   </w:abstractNum>
-  <w:abstractNum w:abstractNumId="18" w15:restartNumberingAfterBreak="0">
+  <w:abstractNum w:abstractNumId="15" w15:restartNumberingAfterBreak="0">
     <w:nsid w:val="5CA72C9E"/>
     <w:multiLevelType w:val="hybridMultilevel"/>
     <w:tmpl w:val="7CBCAD40"/>
@@ -2297,7 +1987,7 @@
       </w:rPr>
     </w:lvl>
   </w:abstractNum>
-  <w:abstractNum w:abstractNumId="19" w15:restartNumberingAfterBreak="0">
+  <w:abstractNum w:abstractNumId="16" w15:restartNumberingAfterBreak="0">
     <w:nsid w:val="667A189D"/>
     <w:multiLevelType w:val="hybridMultilevel"/>
     <w:tmpl w:val="F9525196"/>
@@ -2410,7 +2100,7 @@
       </w:rPr>
     </w:lvl>
   </w:abstractNum>
-  <w:abstractNum w:abstractNumId="20" w15:restartNumberingAfterBreak="0">
+  <w:abstractNum w:abstractNumId="17" w15:restartNumberingAfterBreak="0">
     <w:nsid w:val="69081670"/>
     <w:multiLevelType w:val="hybridMultilevel"/>
     <w:tmpl w:val="D1122960"/>
@@ -2523,7 +2213,7 @@
       </w:rPr>
     </w:lvl>
   </w:abstractNum>
-  <w:abstractNum w:abstractNumId="21" w15:restartNumberingAfterBreak="0">
+  <w:abstractNum w:abstractNumId="18" w15:restartNumberingAfterBreak="0">
     <w:nsid w:val="71F46487"/>
     <w:multiLevelType w:val="hybridMultilevel"/>
     <w:tmpl w:val="9D3814AE"/>
@@ -2636,7 +2326,7 @@
       </w:rPr>
     </w:lvl>
   </w:abstractNum>
-  <w:abstractNum w:abstractNumId="22" w15:restartNumberingAfterBreak="0">
+  <w:abstractNum w:abstractNumId="19" w15:restartNumberingAfterBreak="0">
     <w:nsid w:val="76C70B70"/>
     <w:multiLevelType w:val="hybridMultilevel"/>
     <w:tmpl w:val="00C4A0AC"/>
@@ -2783,46 +2473,37 @@
     <w:abstractNumId w:val="10"/>
   </w:num>
   <w:num w:numId="12">
+    <w:abstractNumId w:val="13"/>
+  </w:num>
+  <w:num w:numId="13">
+    <w:abstractNumId w:val="17"/>
+  </w:num>
+  <w:num w:numId="14">
     <w:abstractNumId w:val="15"/>
   </w:num>
-  <w:num w:numId="13">
-    <w:abstractNumId w:val="20"/>
-  </w:num>
-  <w:num w:numId="14">
-    <w:abstractNumId w:val="18"/>
-  </w:num>
   <w:num w:numId="15">
-    <w:abstractNumId w:val="22"/>
+    <w:abstractNumId w:val="19"/>
   </w:num>
   <w:num w:numId="16">
+    <w:abstractNumId w:val="11"/>
+  </w:num>
+  <w:num w:numId="17">
+    <w:abstractNumId w:val="14"/>
+  </w:num>
+  <w:num w:numId="18">
     <w:abstractNumId w:val="12"/>
   </w:num>
-  <w:num w:numId="17">
-    <w:abstractNumId w:val="17"/>
-  </w:num>
-  <w:num w:numId="18">
-    <w:abstractNumId w:val="14"/>
-  </w:num>
   <w:num w:numId="19">
-    <w:abstractNumId w:val="19"/>
+    <w:abstractNumId w:val="16"/>
   </w:num>
   <w:num w:numId="20">
-    <w:abstractNumId w:val="21"/>
-  </w:num>
-  <w:num w:numId="21">
-    <w:abstractNumId w:val="16"/>
-  </w:num>
-  <w:num w:numId="22">
-    <w:abstractNumId w:val="13"/>
-  </w:num>
-  <w:num w:numId="23">
-    <w:abstractNumId w:val="11"/>
+    <w:abstractNumId w:val="18"/>
   </w:num>
 </w:numbering>
 </file>
 
 <file path=word/styles.xml><?xml version="1.0" encoding="utf-8"?>
-<w:styles xmlns:mc="http://schemas.openxmlformats.org/markup-compatibility/2006" xmlns:r="http://schemas.openxmlformats.org/officeDocument/2006/relationships" xmlns:w="http://schemas.openxmlformats.org/wordprocessingml/2006/main" xmlns:w14="http://schemas.microsoft.com/office/word/2010/wordml" xmlns:w15="http://schemas.microsoft.com/office/word/2012/wordml" mc:Ignorable="w14 w15">
+<w:styles xmlns:mc="http://schemas.openxmlformats.org/markup-compatibility/2006" xmlns:r="http://schemas.openxmlformats.org/officeDocument/2006/relationships" xmlns:w="http://schemas.openxmlformats.org/wordprocessingml/2006/main" xmlns:w14="http://schemas.microsoft.com/office/word/2010/wordml" xmlns:w15="http://schemas.microsoft.com/office/word/2012/wordml" xmlns:w16se="http://schemas.microsoft.com/office/word/2015/wordml/symex" mc:Ignorable="w14 w15 w16se">
   <w:docDefaults>
     <w:rPrDefault>
       <w:rPr>
@@ -3093,6 +2774,15 @@
     <w:lsdException w:name="Book Title" w:uiPriority="33" w:qFormat="1"/>
     <w:lsdException w:name="Bibliography" w:semiHidden="1" w:uiPriority="37" w:unhideWhenUsed="1"/>
     <w:lsdException w:name="TOC Heading" w:semiHidden="1" w:uiPriority="39" w:unhideWhenUsed="1" w:qFormat="1"/>
+    <w:lsdException w:name="Plain Table 1" w:uiPriority="41"/>
+    <w:lsdException w:name="Plain Table 2" w:uiPriority="42"/>
+    <w:lsdException w:name="Plain Table 3" w:uiPriority="43"/>
+    <w:lsdException w:name="Plain Table 4" w:uiPriority="44"/>
+    <w:lsdException w:name="Plain Table 5" w:uiPriority="45"/>
+    <w:lsdException w:name="Grid Table Light" w:uiPriority="40"/>
+    <w:lsdException w:name="Grid Table 1 Light" w:uiPriority="46"/>
+    <w:lsdException w:name="Grid Table 2" w:uiPriority="47"/>
+    <w:lsdException w:name="Grid Table 3" w:uiPriority="48"/>
     <w:lsdException w:name="Grid Table 4" w:uiPriority="49"/>
     <w:lsdException w:name="Grid Table 5 Dark" w:uiPriority="50"/>
     <w:lsdException w:name="Grid Table 6 Colorful" w:uiPriority="51"/>

</xml_diff>